<commit_message>
Added new screenshots with webpage
</commit_message>
<xml_diff>
--- a/Documents/L00163455_Q1_File_1.docx
+++ b/Documents/L00163455_Q1_File_1.docx
@@ -21,17 +21,7 @@
           <w:sz w:val="24"/>
           <w:szCs w:val="24"/>
         </w:rPr>
-        <w:t>Programming Assignment</w:t>
-      </w:r>
-      <w:r>
-        <w:rPr>
-          <w:b/>
-          <w:bCs/>
-          <w:color w:val="2F5496" w:themeColor="accent1" w:themeShade="BF"/>
-          <w:sz w:val="24"/>
-          <w:szCs w:val="24"/>
-        </w:rPr>
-        <w:t xml:space="preserve"> Solutions</w:t>
+        <w:t>Programming Assignment Solutions</w:t>
       </w:r>
     </w:p>
     <w:p/>
@@ -101,14 +91,17 @@
       </w:r>
     </w:p>
     <w:p>
+      <w:pPr>
+        <w:ind w:left="142"/>
+      </w:pPr>
       <w:r>
         <w:rPr>
           <w:noProof/>
         </w:rPr>
         <w:drawing>
-          <wp:inline distT="0" distB="0" distL="0" distR="0" wp14:anchorId="545E2668" wp14:editId="1FF34A1C">
-            <wp:extent cx="6914147" cy="3895489"/>
-            <wp:effectExtent l="0" t="0" r="1270" b="0"/>
+          <wp:inline distT="0" distB="0" distL="0" distR="0" wp14:anchorId="545E2668" wp14:editId="3E539871">
+            <wp:extent cx="6477000" cy="3895090"/>
+            <wp:effectExtent l="0" t="0" r="0" b="0"/>
             <wp:docPr id="2" name="Picture 2"/>
             <wp:cNvGraphicFramePr>
               <a:graphicFrameLocks xmlns:a="http://schemas.openxmlformats.org/drawingml/2006/main" noChangeAspect="1"/>
@@ -138,7 +131,136 @@
                   <pic:spPr bwMode="auto">
                     <a:xfrm>
                       <a:off x="0" y="0"/>
-                      <a:ext cx="6921897" cy="3899855"/>
+                      <a:ext cx="6488394" cy="3901942"/>
+                    </a:xfrm>
+                    <a:prstGeom prst="rect">
+                      <a:avLst/>
+                    </a:prstGeom>
+                    <a:noFill/>
+                    <a:ln>
+                      <a:noFill/>
+                    </a:ln>
+                  </pic:spPr>
+                </pic:pic>
+              </a:graphicData>
+            </a:graphic>
+          </wp:inline>
+        </w:drawing>
+      </w:r>
+    </w:p>
+    <w:p/>
+    <w:p>
+      <w:pPr>
+        <w:tabs>
+          <w:tab w:val="left" w:pos="7371"/>
+        </w:tabs>
+      </w:pPr>
+      <w:r>
+        <w:rPr>
+          <w:noProof/>
+        </w:rPr>
+        <w:lastRenderedPageBreak/>
+        <w:drawing>
+          <wp:inline distT="0" distB="0" distL="0" distR="0" wp14:anchorId="56CCFE91" wp14:editId="0E3576A2">
+            <wp:extent cx="6308271" cy="3330957"/>
+            <wp:effectExtent l="0" t="0" r="0" b="3175"/>
+            <wp:docPr id="3" name="Picture 3"/>
+            <wp:cNvGraphicFramePr>
+              <a:graphicFrameLocks xmlns:a="http://schemas.openxmlformats.org/drawingml/2006/main" noChangeAspect="1"/>
+            </wp:cNvGraphicFramePr>
+            <a:graphic xmlns:a="http://schemas.openxmlformats.org/drawingml/2006/main">
+              <a:graphicData uri="http://schemas.openxmlformats.org/drawingml/2006/picture">
+                <pic:pic xmlns:pic="http://schemas.openxmlformats.org/drawingml/2006/picture">
+                  <pic:nvPicPr>
+                    <pic:cNvPr id="0" name="Picture 1"/>
+                    <pic:cNvPicPr>
+                      <a:picLocks noChangeAspect="1" noChangeArrowheads="1"/>
+                    </pic:cNvPicPr>
+                  </pic:nvPicPr>
+                  <pic:blipFill>
+                    <a:blip r:embed="rId6">
+                      <a:extLst>
+                        <a:ext uri="{28A0092B-C50C-407E-A947-70E740481C1C}">
+                          <a14:useLocalDpi xmlns:a14="http://schemas.microsoft.com/office/drawing/2010/main" val="0"/>
+                        </a:ext>
+                      </a:extLst>
+                    </a:blip>
+                    <a:srcRect/>
+                    <a:stretch>
+                      <a:fillRect/>
+                    </a:stretch>
+                  </pic:blipFill>
+                  <pic:spPr bwMode="auto">
+                    <a:xfrm>
+                      <a:off x="0" y="0"/>
+                      <a:ext cx="6314968" cy="3334493"/>
+                    </a:xfrm>
+                    <a:prstGeom prst="rect">
+                      <a:avLst/>
+                    </a:prstGeom>
+                    <a:noFill/>
+                    <a:ln>
+                      <a:noFill/>
+                    </a:ln>
+                  </pic:spPr>
+                </pic:pic>
+              </a:graphicData>
+            </a:graphic>
+          </wp:inline>
+        </w:drawing>
+      </w:r>
+    </w:p>
+    <w:p>
+      <w:pPr>
+        <w:tabs>
+          <w:tab w:val="left" w:pos="7371"/>
+        </w:tabs>
+      </w:pPr>
+    </w:p>
+    <w:p>
+      <w:pPr>
+        <w:tabs>
+          <w:tab w:val="left" w:pos="7371"/>
+        </w:tabs>
+      </w:pPr>
+      <w:r>
+        <w:rPr>
+          <w:noProof/>
+        </w:rPr>
+        <w:drawing>
+          <wp:inline distT="0" distB="0" distL="0" distR="0" wp14:anchorId="264B88C4" wp14:editId="7250E657">
+            <wp:extent cx="6215743" cy="3205499"/>
+            <wp:effectExtent l="0" t="0" r="0" b="0"/>
+            <wp:docPr id="4" name="Picture 4"/>
+            <wp:cNvGraphicFramePr>
+              <a:graphicFrameLocks xmlns:a="http://schemas.openxmlformats.org/drawingml/2006/main" noChangeAspect="1"/>
+            </wp:cNvGraphicFramePr>
+            <a:graphic xmlns:a="http://schemas.openxmlformats.org/drawingml/2006/main">
+              <a:graphicData uri="http://schemas.openxmlformats.org/drawingml/2006/picture">
+                <pic:pic xmlns:pic="http://schemas.openxmlformats.org/drawingml/2006/picture">
+                  <pic:nvPicPr>
+                    <pic:cNvPr id="0" name="Picture 2"/>
+                    <pic:cNvPicPr>
+                      <a:picLocks noChangeAspect="1" noChangeArrowheads="1"/>
+                    </pic:cNvPicPr>
+                  </pic:nvPicPr>
+                  <pic:blipFill>
+                    <a:blip r:embed="rId7" cstate="print">
+                      <a:extLst>
+                        <a:ext uri="{28A0092B-C50C-407E-A947-70E740481C1C}">
+                          <a14:useLocalDpi xmlns:a14="http://schemas.microsoft.com/office/drawing/2010/main" val="0"/>
+                        </a:ext>
+                      </a:extLst>
+                    </a:blip>
+                    <a:srcRect/>
+                    <a:stretch>
+                      <a:fillRect/>
+                    </a:stretch>
+                  </pic:blipFill>
+                  <pic:spPr bwMode="auto">
+                    <a:xfrm>
+                      <a:off x="0" y="0"/>
+                      <a:ext cx="6228906" cy="3212287"/>
                     </a:xfrm>
                     <a:prstGeom prst="rect">
                       <a:avLst/>

</xml_diff>

<commit_message>
Q1 Added header Name, Lnumber and Module
</commit_message>
<xml_diff>
--- a/Documents/L00163455_Q1_File_1.docx
+++ b/Documents/L00163455_Q1_File_1.docx
@@ -53,7 +53,7 @@
                     </pic:cNvPicPr>
                   </pic:nvPicPr>
                   <pic:blipFill>
-                    <a:blip r:embed="rId4" cstate="print">
+                    <a:blip r:embed="rId6" cstate="print">
                       <a:extLst>
                         <a:ext uri="{28A0092B-C50C-407E-A947-70E740481C1C}">
                           <a14:useLocalDpi xmlns:a14="http://schemas.microsoft.com/office/drawing/2010/main" val="0"/>
@@ -116,7 +116,7 @@
                     </pic:cNvPicPr>
                   </pic:nvPicPr>
                   <pic:blipFill>
-                    <a:blip r:embed="rId5">
+                    <a:blip r:embed="rId7">
                       <a:extLst>
                         <a:ext uri="{28A0092B-C50C-407E-A947-70E740481C1C}">
                           <a14:useLocalDpi xmlns:a14="http://schemas.microsoft.com/office/drawing/2010/main" val="0"/>
@@ -178,7 +178,7 @@
                     </pic:cNvPicPr>
                   </pic:nvPicPr>
                   <pic:blipFill>
-                    <a:blip r:embed="rId6">
+                    <a:blip r:embed="rId8">
                       <a:extLst>
                         <a:ext uri="{28A0092B-C50C-407E-A947-70E740481C1C}">
                           <a14:useLocalDpi xmlns:a14="http://schemas.microsoft.com/office/drawing/2010/main" val="0"/>
@@ -223,6 +223,23 @@
           <w:tab w:val="left" w:pos="7371"/>
         </w:tabs>
       </w:pPr>
+    </w:p>
+    <w:p>
+      <w:pPr>
+        <w:tabs>
+          <w:tab w:val="left" w:pos="7371"/>
+        </w:tabs>
+      </w:pPr>
+      <w:r>
+        <w:t>Local check of URL using the IP address obtained in UBUNTU.</w:t>
+      </w:r>
+    </w:p>
+    <w:p>
+      <w:pPr>
+        <w:tabs>
+          <w:tab w:val="left" w:pos="7371"/>
+        </w:tabs>
+      </w:pPr>
       <w:r>
         <w:rPr>
           <w:noProof/>
@@ -245,7 +262,7 @@
                     </pic:cNvPicPr>
                   </pic:nvPicPr>
                   <pic:blipFill>
-                    <a:blip r:embed="rId7" cstate="print">
+                    <a:blip r:embed="rId9" cstate="print">
                       <a:extLst>
                         <a:ext uri="{28A0092B-C50C-407E-A947-70E740481C1C}">
                           <a14:useLocalDpi xmlns:a14="http://schemas.microsoft.com/office/drawing/2010/main" val="0"/>
@@ -278,6 +295,7 @@
       </w:r>
     </w:p>
     <w:sectPr>
+      <w:headerReference w:type="default" r:id="rId10"/>
       <w:pgSz w:w="11906" w:h="16838"/>
       <w:pgMar w:top="1440" w:right="1440" w:bottom="1440" w:left="1440" w:header="708" w:footer="708" w:gutter="0"/>
       <w:cols w:space="708"/>
@@ -285,6 +303,96 @@
     </w:sectPr>
   </w:body>
 </w:document>
+</file>
+
+<file path=word/endnotes.xml><?xml version="1.0" encoding="utf-8"?>
+<w:endnotes xmlns:wpc="http://schemas.microsoft.com/office/word/2010/wordprocessingCanvas" xmlns:cx="http://schemas.microsoft.com/office/drawing/2014/chartex" xmlns:cx1="http://schemas.microsoft.com/office/drawing/2015/9/8/chartex" xmlns:cx2="http://schemas.microsoft.com/office/drawing/2015/10/21/chartex" xmlns:cx3="http://schemas.microsoft.com/office/drawing/2016/5/9/chartex" xmlns:cx4="http://schemas.microsoft.com/office/drawing/2016/5/10/chartex" xmlns:cx5="http://schemas.microsoft.com/office/drawing/2016/5/11/chartex" xmlns:cx6="http://schemas.microsoft.com/office/drawing/2016/5/12/chartex" xmlns:cx7="http://schemas.microsoft.com/office/drawing/2016/5/13/chartex" xmlns:cx8="http://schemas.microsoft.com/office/drawing/2016/5/14/chartex" xmlns:mc="http://schemas.openxmlformats.org/markup-compatibility/2006" xmlns:aink="http://schemas.microsoft.com/office/drawing/2016/ink" xmlns:am3d="http://schemas.microsoft.com/office/drawing/2017/model3d" xmlns:o="urn:schemas-microsoft-com:office:office" xmlns:r="http://schemas.openxmlformats.org/officeDocument/2006/relationships" xmlns:m="http://schemas.openxmlformats.org/officeDocument/2006/math" xmlns:v="urn:schemas-microsoft-com:vml" xmlns:wp14="http://schemas.microsoft.com/office/word/2010/wordprocessingDrawing" xmlns:wp="http://schemas.openxmlformats.org/drawingml/2006/wordprocessingDrawing" xmlns:w10="urn:schemas-microsoft-com:office:word" xmlns:w="http://schemas.openxmlformats.org/wordprocessingml/2006/main" xmlns:w14="http://schemas.microsoft.com/office/word/2010/wordml" xmlns:w15="http://schemas.microsoft.com/office/word/2012/wordml" xmlns:w16cex="http://schemas.microsoft.com/office/word/2018/wordml/cex" xmlns:w16cid="http://schemas.microsoft.com/office/word/2016/wordml/cid" xmlns:w16="http://schemas.microsoft.com/office/word/2018/wordml" xmlns:w16sdtdh="http://schemas.microsoft.com/office/word/2020/wordml/sdtdatahash" xmlns:w16se="http://schemas.microsoft.com/office/word/2015/wordml/symex" xmlns:wpg="http://schemas.microsoft.com/office/word/2010/wordprocessingGroup" xmlns:wpi="http://schemas.microsoft.com/office/word/2010/wordprocessingInk" xmlns:wne="http://schemas.microsoft.com/office/word/2006/wordml" xmlns:wps="http://schemas.microsoft.com/office/word/2010/wordprocessingShape" mc:Ignorable="w14 w15 w16se w16cid w16 w16cex w16sdtdh wp14">
+  <w:endnote w:type="separator" w:id="-1">
+    <w:p>
+      <w:pPr>
+        <w:spacing w:after="0" w:line="240" w:lineRule="auto"/>
+      </w:pPr>
+      <w:r>
+        <w:separator/>
+      </w:r>
+    </w:p>
+  </w:endnote>
+  <w:endnote w:type="continuationSeparator" w:id="0">
+    <w:p>
+      <w:pPr>
+        <w:spacing w:after="0" w:line="240" w:lineRule="auto"/>
+      </w:pPr>
+      <w:r>
+        <w:continuationSeparator/>
+      </w:r>
+    </w:p>
+  </w:endnote>
+</w:endnotes>
+</file>
+
+<file path=word/footnotes.xml><?xml version="1.0" encoding="utf-8"?>
+<w:footnotes xmlns:wpc="http://schemas.microsoft.com/office/word/2010/wordprocessingCanvas" xmlns:cx="http://schemas.microsoft.com/office/drawing/2014/chartex" xmlns:cx1="http://schemas.microsoft.com/office/drawing/2015/9/8/chartex" xmlns:cx2="http://schemas.microsoft.com/office/drawing/2015/10/21/chartex" xmlns:cx3="http://schemas.microsoft.com/office/drawing/2016/5/9/chartex" xmlns:cx4="http://schemas.microsoft.com/office/drawing/2016/5/10/chartex" xmlns:cx5="http://schemas.microsoft.com/office/drawing/2016/5/11/chartex" xmlns:cx6="http://schemas.microsoft.com/office/drawing/2016/5/12/chartex" xmlns:cx7="http://schemas.microsoft.com/office/drawing/2016/5/13/chartex" xmlns:cx8="http://schemas.microsoft.com/office/drawing/2016/5/14/chartex" xmlns:mc="http://schemas.openxmlformats.org/markup-compatibility/2006" xmlns:aink="http://schemas.microsoft.com/office/drawing/2016/ink" xmlns:am3d="http://schemas.microsoft.com/office/drawing/2017/model3d" xmlns:o="urn:schemas-microsoft-com:office:office" xmlns:r="http://schemas.openxmlformats.org/officeDocument/2006/relationships" xmlns:m="http://schemas.openxmlformats.org/officeDocument/2006/math" xmlns:v="urn:schemas-microsoft-com:vml" xmlns:wp14="http://schemas.microsoft.com/office/word/2010/wordprocessingDrawing" xmlns:wp="http://schemas.openxmlformats.org/drawingml/2006/wordprocessingDrawing" xmlns:w10="urn:schemas-microsoft-com:office:word" xmlns:w="http://schemas.openxmlformats.org/wordprocessingml/2006/main" xmlns:w14="http://schemas.microsoft.com/office/word/2010/wordml" xmlns:w15="http://schemas.microsoft.com/office/word/2012/wordml" xmlns:w16cex="http://schemas.microsoft.com/office/word/2018/wordml/cex" xmlns:w16cid="http://schemas.microsoft.com/office/word/2016/wordml/cid" xmlns:w16="http://schemas.microsoft.com/office/word/2018/wordml" xmlns:w16sdtdh="http://schemas.microsoft.com/office/word/2020/wordml/sdtdatahash" xmlns:w16se="http://schemas.microsoft.com/office/word/2015/wordml/symex" xmlns:wpg="http://schemas.microsoft.com/office/word/2010/wordprocessingGroup" xmlns:wpi="http://schemas.microsoft.com/office/word/2010/wordprocessingInk" xmlns:wne="http://schemas.microsoft.com/office/word/2006/wordml" xmlns:wps="http://schemas.microsoft.com/office/word/2010/wordprocessingShape" mc:Ignorable="w14 w15 w16se w16cid w16 w16cex w16sdtdh wp14">
+  <w:footnote w:type="separator" w:id="-1">
+    <w:p>
+      <w:pPr>
+        <w:spacing w:after="0" w:line="240" w:lineRule="auto"/>
+      </w:pPr>
+      <w:r>
+        <w:separator/>
+      </w:r>
+    </w:p>
+  </w:footnote>
+  <w:footnote w:type="continuationSeparator" w:id="0">
+    <w:p>
+      <w:pPr>
+        <w:spacing w:after="0" w:line="240" w:lineRule="auto"/>
+      </w:pPr>
+      <w:r>
+        <w:continuationSeparator/>
+      </w:r>
+    </w:p>
+  </w:footnote>
+</w:footnotes>
+</file>
+
+<file path=word/header1.xml><?xml version="1.0" encoding="utf-8"?>
+<w:hdr xmlns:wpc="http://schemas.microsoft.com/office/word/2010/wordprocessingCanvas" xmlns:cx="http://schemas.microsoft.com/office/drawing/2014/chartex" xmlns:cx1="http://schemas.microsoft.com/office/drawing/2015/9/8/chartex" xmlns:cx2="http://schemas.microsoft.com/office/drawing/2015/10/21/chartex" xmlns:cx3="http://schemas.microsoft.com/office/drawing/2016/5/9/chartex" xmlns:cx4="http://schemas.microsoft.com/office/drawing/2016/5/10/chartex" xmlns:cx5="http://schemas.microsoft.com/office/drawing/2016/5/11/chartex" xmlns:cx6="http://schemas.microsoft.com/office/drawing/2016/5/12/chartex" xmlns:cx7="http://schemas.microsoft.com/office/drawing/2016/5/13/chartex" xmlns:cx8="http://schemas.microsoft.com/office/drawing/2016/5/14/chartex" xmlns:mc="http://schemas.openxmlformats.org/markup-compatibility/2006" xmlns:aink="http://schemas.microsoft.com/office/drawing/2016/ink" xmlns:am3d="http://schemas.microsoft.com/office/drawing/2017/model3d" xmlns:o="urn:schemas-microsoft-com:office:office" xmlns:r="http://schemas.openxmlformats.org/officeDocument/2006/relationships" xmlns:m="http://schemas.openxmlformats.org/officeDocument/2006/math" xmlns:v="urn:schemas-microsoft-com:vml" xmlns:wp14="http://schemas.microsoft.com/office/word/2010/wordprocessingDrawing" xmlns:wp="http://schemas.openxmlformats.org/drawingml/2006/wordprocessingDrawing" xmlns:w10="urn:schemas-microsoft-com:office:word" xmlns:w="http://schemas.openxmlformats.org/wordprocessingml/2006/main" xmlns:w14="http://schemas.microsoft.com/office/word/2010/wordml" xmlns:w15="http://schemas.microsoft.com/office/word/2012/wordml" xmlns:w16cex="http://schemas.microsoft.com/office/word/2018/wordml/cex" xmlns:w16cid="http://schemas.microsoft.com/office/word/2016/wordml/cid" xmlns:w16="http://schemas.microsoft.com/office/word/2018/wordml" xmlns:w16sdtdh="http://schemas.microsoft.com/office/word/2020/wordml/sdtdatahash" xmlns:w16se="http://schemas.microsoft.com/office/word/2015/wordml/symex" xmlns:wpg="http://schemas.microsoft.com/office/word/2010/wordprocessingGroup" xmlns:wpi="http://schemas.microsoft.com/office/word/2010/wordprocessingInk" xmlns:wne="http://schemas.microsoft.com/office/word/2006/wordml" xmlns:wps="http://schemas.microsoft.com/office/word/2010/wordprocessingShape" mc:Ignorable="w14 w15 w16se w16cid w16 w16cex w16sdtdh wp14">
+  <w:p>
+    <w:pPr>
+      <w:pStyle w:val="Header"/>
+      <w:rPr>
+        <w:lang w:val="en-US"/>
+      </w:rPr>
+    </w:pPr>
+    <w:r>
+      <w:rPr>
+        <w:lang w:val="en-US"/>
+      </w:rPr>
+      <w:t>Anup Jacob, L00163455</w:t>
+    </w:r>
+    <w:r>
+      <w:rPr>
+        <w:lang w:val="en-US"/>
+      </w:rPr>
+      <w:tab/>
+    </w:r>
+    <w:r>
+      <w:rPr>
+        <w:lang w:val="en-US"/>
+      </w:rPr>
+      <w:tab/>
+    </w:r>
+    <w:r>
+      <w:t>OOPR Assignment</w:t>
+    </w:r>
+    <w:r>
+      <w:rPr>
+        <w:lang w:val="en-US"/>
+      </w:rPr>
+      <w:tab/>
+    </w:r>
+  </w:p>
+</w:hdr>
 </file>
 
 <file path=word/styles.xml><?xml version="1.0" encoding="utf-8"?>
@@ -713,6 +821,50 @@
     <w:semiHidden/>
     <w:unhideWhenUsed/>
   </w:style>
+  <w:style w:type="paragraph" w:styleId="Header">
+    <w:name w:val="header"/>
+    <w:basedOn w:val="Normal"/>
+    <w:link w:val="HeaderChar"/>
+    <w:uiPriority w:val="99"/>
+    <w:unhideWhenUsed/>
+    <w:rsid w:val="006252F2"/>
+    <w:pPr>
+      <w:tabs>
+        <w:tab w:val="center" w:pos="4513"/>
+        <w:tab w:val="right" w:pos="9026"/>
+      </w:tabs>
+      <w:spacing w:after="0" w:line="240" w:lineRule="auto"/>
+    </w:pPr>
+  </w:style>
+  <w:style w:type="character" w:customStyle="1" w:styleId="HeaderChar">
+    <w:name w:val="Header Char"/>
+    <w:basedOn w:val="DefaultParagraphFont"/>
+    <w:link w:val="Header"/>
+    <w:uiPriority w:val="99"/>
+    <w:rsid w:val="006252F2"/>
+  </w:style>
+  <w:style w:type="paragraph" w:styleId="Footer">
+    <w:name w:val="footer"/>
+    <w:basedOn w:val="Normal"/>
+    <w:link w:val="FooterChar"/>
+    <w:uiPriority w:val="99"/>
+    <w:unhideWhenUsed/>
+    <w:rsid w:val="006252F2"/>
+    <w:pPr>
+      <w:tabs>
+        <w:tab w:val="center" w:pos="4513"/>
+        <w:tab w:val="right" w:pos="9026"/>
+      </w:tabs>
+      <w:spacing w:after="0" w:line="240" w:lineRule="auto"/>
+    </w:pPr>
+  </w:style>
+  <w:style w:type="character" w:customStyle="1" w:styleId="FooterChar">
+    <w:name w:val="Footer Char"/>
+    <w:basedOn w:val="DefaultParagraphFont"/>
+    <w:link w:val="Footer"/>
+    <w:uiPriority w:val="99"/>
+    <w:rsid w:val="006252F2"/>
+  </w:style>
 </w:styles>
 </file>
 

</xml_diff>

<commit_message>
Added Split screen to Q1
</commit_message>
<xml_diff>
--- a/Documents/L00163455_Q1_File_1.docx
+++ b/Documents/L00163455_Q1_File_1.docx
@@ -245,10 +245,10 @@
           <w:noProof/>
         </w:rPr>
         <w:drawing>
-          <wp:inline distT="0" distB="0" distL="0" distR="0" wp14:anchorId="264B88C4" wp14:editId="7250E657">
-            <wp:extent cx="6215743" cy="3205499"/>
+          <wp:inline distT="0" distB="0" distL="0" distR="0" wp14:anchorId="0E76CB38" wp14:editId="4CC8B82B">
+            <wp:extent cx="6461125" cy="3855720"/>
             <wp:effectExtent l="0" t="0" r="0" b="0"/>
-            <wp:docPr id="4" name="Picture 4"/>
+            <wp:docPr id="5" name="Picture 5" descr="Graphical user interface, application&#10;&#10;Description automatically generated"/>
             <wp:cNvGraphicFramePr>
               <a:graphicFrameLocks xmlns:a="http://schemas.openxmlformats.org/drawingml/2006/main" noChangeAspect="1"/>
             </wp:cNvGraphicFramePr>
@@ -256,36 +256,23 @@
               <a:graphicData uri="http://schemas.openxmlformats.org/drawingml/2006/picture">
                 <pic:pic xmlns:pic="http://schemas.openxmlformats.org/drawingml/2006/picture">
                   <pic:nvPicPr>
-                    <pic:cNvPr id="0" name="Picture 2"/>
-                    <pic:cNvPicPr>
-                      <a:picLocks noChangeAspect="1" noChangeArrowheads="1"/>
-                    </pic:cNvPicPr>
+                    <pic:cNvPr id="5" name="Picture 5" descr="Graphical user interface, application&#10;&#10;Description automatically generated"/>
+                    <pic:cNvPicPr/>
                   </pic:nvPicPr>
                   <pic:blipFill>
-                    <a:blip r:embed="rId9" cstate="print">
-                      <a:extLst>
-                        <a:ext uri="{28A0092B-C50C-407E-A947-70E740481C1C}">
-                          <a14:useLocalDpi xmlns:a14="http://schemas.microsoft.com/office/drawing/2010/main" val="0"/>
-                        </a:ext>
-                      </a:extLst>
-                    </a:blip>
-                    <a:srcRect/>
+                    <a:blip r:embed="rId9"/>
                     <a:stretch>
                       <a:fillRect/>
                     </a:stretch>
                   </pic:blipFill>
-                  <pic:spPr bwMode="auto">
+                  <pic:spPr>
                     <a:xfrm>
                       <a:off x="0" y="0"/>
-                      <a:ext cx="6228906" cy="3212287"/>
+                      <a:ext cx="6465387" cy="3858263"/>
                     </a:xfrm>
                     <a:prstGeom prst="rect">
                       <a:avLst/>
                     </a:prstGeom>
-                    <a:noFill/>
-                    <a:ln>
-                      <a:noFill/>
-                    </a:ln>
                   </pic:spPr>
                 </pic:pic>
               </a:graphicData>

</xml_diff>